<commit_message>
updating talk part of cv
</commit_message>
<xml_diff>
--- a/files/ckbuhler_cv.docx
+++ b/files/ckbuhler_cv.docx
@@ -890,14 +890,14 @@
           <w:w w:val="95"/>
           <w:sz w:val="20"/>
         </w:rPr>
-        <w:t xml:space="preserve">2020   </w:t>
-      </w:r>
-      <w:r>
-        <w:rPr>
-          <w:rFonts w:ascii="Calibri" w:hAnsi="Calibri"/>
-          <w:sz w:val="20"/>
-        </w:rPr>
-        <w:t xml:space="preserve">Cancer Adaptive Therapy Models (CATMO). Adler F. R., </w:t>
+        <w:t xml:space="preserve">2019   </w:t>
+      </w:r>
+      <w:r>
+        <w:rPr>
+          <w:rFonts w:ascii="Calibri" w:hAnsi="Calibri"/>
+          <w:sz w:val="20"/>
+        </w:rPr>
+        <w:t xml:space="preserve">Undergraduate Research Symposium. </w:t>
       </w:r>
       <w:r>
         <w:rPr>
@@ -906,14 +906,14 @@
           <w:bCs/>
           <w:sz w:val="20"/>
         </w:rPr>
-        <w:t>Buhler C. K.</w:t>
-      </w:r>
-      <w:r>
-        <w:rPr>
-          <w:rFonts w:ascii="Calibri" w:hAnsi="Calibri"/>
-          <w:sz w:val="20"/>
-        </w:rPr>
-        <w:t xml:space="preserve"> </w:t>
+        <w:t xml:space="preserve">Buhler C. K., </w:t>
+      </w:r>
+      <w:r>
+        <w:rPr>
+          <w:rFonts w:ascii="Calibri" w:hAnsi="Calibri"/>
+          <w:sz w:val="20"/>
+        </w:rPr>
+        <w:t xml:space="preserve">Terry R. S., Link K. G., Adler F. R. </w:t>
       </w:r>
       <w:r>
         <w:rPr>
@@ -922,113 +922,7 @@
           <w:iCs/>
           <w:sz w:val="20"/>
         </w:rPr>
-        <w:t>Do models matter?     Establishing the conditions for adaptive therapy to control growth and delay emergence of resistance in cancer.</w:t>
-      </w:r>
-    </w:p>
-    <w:p>
-      <w:pPr>
-        <w:pStyle w:val="Heading1"/>
-        <w:spacing w:before="151"/>
-        <w:ind w:left="1980" w:hanging="540"/>
-        <w:rPr>
-          <w:rFonts w:ascii="Calibri" w:hAnsi="Calibri"/>
-          <w:i/>
-          <w:iCs/>
-          <w:sz w:val="20"/>
-        </w:rPr>
-      </w:pPr>
-      <w:r>
-        <w:rPr>
-          <w:rFonts w:ascii="Calibri" w:hAnsi="Calibri"/>
-          <w:w w:val="95"/>
-          <w:sz w:val="20"/>
-        </w:rPr>
-        <w:t xml:space="preserve">2019   </w:t>
-      </w:r>
-      <w:r>
-        <w:rPr>
-          <w:rFonts w:ascii="Calibri" w:hAnsi="Calibri"/>
-          <w:sz w:val="20"/>
-        </w:rPr>
-        <w:t xml:space="preserve">Undergraduate Research Symposium. </w:t>
-      </w:r>
-      <w:r>
-        <w:rPr>
-          <w:rFonts w:ascii="Calibri" w:hAnsi="Calibri"/>
-          <w:b/>
-          <w:bCs/>
-          <w:sz w:val="20"/>
-        </w:rPr>
-        <w:t xml:space="preserve">Buhler C. K., </w:t>
-      </w:r>
-      <w:r>
-        <w:rPr>
-          <w:rFonts w:ascii="Calibri" w:hAnsi="Calibri"/>
-          <w:sz w:val="20"/>
-        </w:rPr>
-        <w:t xml:space="preserve">Terry R. S., Link K. G., Adler F. R. </w:t>
-      </w:r>
-      <w:r>
-        <w:rPr>
-          <w:rFonts w:ascii="Calibri" w:hAnsi="Calibri"/>
-          <w:i/>
-          <w:iCs/>
-          <w:sz w:val="20"/>
-        </w:rPr>
         <w:t xml:space="preserve">Mathematical modeling of adaptive therapy in prostate cancer. </w:t>
-      </w:r>
-    </w:p>
-    <w:p>
-      <w:pPr>
-        <w:pStyle w:val="Heading1"/>
-        <w:spacing w:before="151"/>
-        <w:ind w:left="1980" w:hanging="540"/>
-        <w:rPr>
-          <w:rFonts w:ascii="Calibri" w:hAnsi="Calibri"/>
-          <w:i/>
-          <w:iCs/>
-          <w:sz w:val="20"/>
-        </w:rPr>
-      </w:pPr>
-      <w:r>
-        <w:rPr>
-          <w:rFonts w:ascii="Calibri" w:hAnsi="Calibri"/>
-          <w:w w:val="95"/>
-          <w:sz w:val="20"/>
-        </w:rPr>
-        <w:t xml:space="preserve">2019   </w:t>
-      </w:r>
-      <w:r>
-        <w:rPr>
-          <w:rFonts w:ascii="Calibri" w:hAnsi="Calibri"/>
-          <w:sz w:val="20"/>
-        </w:rPr>
-        <w:t xml:space="preserve">Huntsman Cancer Institute Adaptive Therapy Symposium. Adler F. R., </w:t>
-      </w:r>
-      <w:r>
-        <w:rPr>
-          <w:rFonts w:ascii="Calibri" w:hAnsi="Calibri"/>
-          <w:b/>
-          <w:bCs/>
-          <w:sz w:val="20"/>
-        </w:rPr>
-        <w:t>Buhler C. K.</w:t>
-      </w:r>
-      <w:r>
-        <w:rPr>
-          <w:rFonts w:ascii="Calibri" w:hAnsi="Calibri"/>
-          <w:sz w:val="20"/>
-        </w:rPr>
-        <w:t xml:space="preserve"> </w:t>
-      </w:r>
-      <w:r>
-        <w:rPr>
-          <w:rFonts w:ascii="Calibri" w:hAnsi="Calibri"/>
-          <w:i/>
-          <w:iCs/>
-          <w:sz w:val="20"/>
-        </w:rPr>
-        <w:t xml:space="preserve">Why I’m wearing Kevlar.  </w:t>
       </w:r>
     </w:p>
     <w:p>
@@ -1477,7 +1371,6 @@
           <w:w w:val="95"/>
           <w:sz w:val="20"/>
         </w:rPr>
-        <w:lastRenderedPageBreak/>
         <w:t>2019   Utah Prison Education Project Tutor,</w:t>
       </w:r>
       <w:r>
@@ -1658,6 +1551,7 @@
           <w:w w:val="95"/>
           <w:sz w:val="20"/>
         </w:rPr>
+        <w:lastRenderedPageBreak/>
         <w:t>2021</w:t>
       </w:r>
       <w:r>

</xml_diff>